<commit_message>
$this 遇到 static 时的无奈
</commit_message>
<xml_diff>
--- a/PHPNote/PHP笔记.docx
+++ b/PHPNote/PHP笔记.docx
@@ -1589,11 +1589,6 @@
       </w:r>
     </w:p>
     <w:p>
-      <w:pPr>
-        <w:rPr>
-          <w:rFonts w:hint="eastAsia"/>
-        </w:rPr>
-      </w:pPr>
       <w:r>
         <w:rPr>
           <w:noProof/>
@@ -1636,6 +1631,11 @@
       </w:r>
     </w:p>
     <w:p>
+      <w:pPr>
+        <w:rPr>
+          <w:rFonts w:hint="eastAsia"/>
+        </w:rPr>
+      </w:pPr>
       <w:r>
         <w:rPr>
           <w:rFonts w:hint="eastAsia"/>
@@ -1676,16 +1676,103 @@
         <w:rPr>
           <w:rFonts w:hint="eastAsia"/>
         </w:rPr>
-        <w:t xml:space="preserve"> curl_setopt($ch,CURLOPT_REFERER,$url</w:t>
+        <w:t xml:space="preserve"> curl_setopt($ch,CURLOPT_REFERER,$url)</w:t>
+      </w:r>
+    </w:p>
+    <w:p>
+      <w:pPr>
+        <w:rPr>
+          <w:rFonts w:hint="eastAsia"/>
+        </w:rPr>
+      </w:pPr>
+    </w:p>
+    <w:p>
+      <w:r>
+        <w:rPr>
+          <w:rFonts w:hint="eastAsia"/>
+        </w:rPr>
+        <w:t>14</w:t>
+      </w:r>
+      <w:r>
+        <w:rPr>
+          <w:rFonts w:hint="eastAsia"/>
+        </w:rPr>
+        <w:t>、</w:t>
+      </w:r>
+      <w:r>
+        <w:rPr>
+          <w:rFonts w:hint="eastAsia"/>
+        </w:rPr>
+        <w:t xml:space="preserve">$this </w:t>
+      </w:r>
+      <w:r>
+        <w:rPr>
+          <w:rFonts w:hint="eastAsia"/>
+        </w:rPr>
+        <w:t>代表本例，当前对象</w:t>
+      </w:r>
+      <w:r>
+        <w:rPr>
+          <w:rFonts w:hint="eastAsia"/>
+        </w:rPr>
+        <w:t xml:space="preserve">; self </w:t>
+      </w:r>
+      <w:r>
+        <w:rPr>
+          <w:rFonts w:hint="eastAsia"/>
+        </w:rPr>
+        <w:t>是表示本类；</w:t>
+      </w:r>
+      <w:r>
+        <w:rPr>
+          <w:rFonts w:hint="eastAsia"/>
+        </w:rPr>
+        <w:t xml:space="preserve"> </w:t>
+      </w:r>
+      <w:r>
+        <w:rPr>
+          <w:rFonts w:hint="eastAsia"/>
+        </w:rPr>
+        <w:t>在有</w:t>
+      </w:r>
+      <w:r>
+        <w:rPr>
+          <w:rFonts w:hint="eastAsia"/>
+        </w:rPr>
+        <w:t xml:space="preserve">static </w:t>
+      </w:r>
+      <w:r>
+        <w:rPr>
+          <w:rFonts w:hint="eastAsia"/>
+        </w:rPr>
+        <w:t>的时候，只能用</w:t>
+      </w:r>
+      <w:r>
+        <w:rPr>
+          <w:rFonts w:hint="eastAsia"/>
+        </w:rPr>
+        <w:t xml:space="preserve">self </w:t>
+      </w:r>
+      <w:r>
+        <w:rPr>
+          <w:rFonts w:hint="eastAsia"/>
+        </w:rPr>
+        <w:t>去引用属性，而不能</w:t>
+      </w:r>
+      <w:r>
+        <w:rPr>
+          <w:rFonts w:hint="eastAsia"/>
+        </w:rPr>
+        <w:t xml:space="preserve"> $this-&gt; </w:t>
+      </w:r>
+      <w:r>
+        <w:rPr>
+          <w:rFonts w:hint="eastAsia"/>
+        </w:rPr>
+        <w:t>去引用当前类的属性。</w:t>
       </w:r>
       <w:bookmarkStart w:id="0" w:name="_GoBack"/>
       <w:bookmarkEnd w:id="0"/>
-      <w:r>
-        <w:rPr>
-          <w:rFonts w:hint="eastAsia"/>
-        </w:rPr>
-        <w:t>)</w:t>
-      </w:r>
     </w:p>
     <w:sectPr>
       <w:pgSz w:w="11906" w:h="16838"/>

</xml_diff>